<commit_message>
Actualizacion de plan de iteraciones
Actualizacion de plan de iteraciones
</commit_message>
<xml_diff>
--- a/Documentacion/Plan de Iteraciones.docx
+++ b/Documentacion/Plan de Iteraciones.docx
@@ -1895,12 +1895,12 @@
             <w:tcW w:w="0" w:type="auto"/>
             <w:gridSpan w:val="6"/>
             <w:tcBorders>
-              <w:top w:val="single" w:sz="4" w:space="0" w:color="000000"/>
-              <w:left w:val="single" w:sz="4" w:space="0" w:color="000000"/>
-              <w:bottom w:val="single" w:sz="4" w:space="0" w:color="000000"/>
-              <w:right w:val="single" w:sz="4" w:space="0" w:color="000000"/>
+              <w:top w:val="single" w:sz="4" w:space="0" w:color="000000" w:themeColor="text1"/>
+              <w:left w:val="single" w:sz="4" w:space="0" w:color="000000" w:themeColor="text1"/>
+              <w:bottom w:val="single" w:sz="4" w:space="0" w:color="000000" w:themeColor="text1"/>
+              <w:right w:val="single" w:sz="4" w:space="0" w:color="000000" w:themeColor="text1"/>
             </w:tcBorders>
-            <w:shd w:val="clear" w:color="auto" w:fill="D9D9D9"/>
+            <w:shd w:val="clear" w:color="auto" w:fill="D9D9D9" w:themeFill="background1" w:themeFillShade="D9"/>
             <w:tcMar>
               <w:top w:w="0" w:type="dxa"/>
               <w:left w:w="108" w:type="dxa"/>
@@ -1942,12 +1942,12 @@
           <w:tcPr>
             <w:tcW w:w="0" w:type="auto"/>
             <w:tcBorders>
-              <w:top w:val="single" w:sz="4" w:space="0" w:color="000000"/>
-              <w:left w:val="single" w:sz="6" w:space="0" w:color="000000"/>
-              <w:bottom w:val="single" w:sz="6" w:space="0" w:color="000000"/>
-              <w:right w:val="single" w:sz="6" w:space="0" w:color="000000"/>
+              <w:top w:val="single" w:sz="4" w:space="0" w:color="000000" w:themeColor="text1"/>
+              <w:left w:val="single" w:sz="6" w:space="0" w:color="000000" w:themeColor="text1"/>
+              <w:bottom w:val="single" w:sz="6" w:space="0" w:color="000000" w:themeColor="text1"/>
+              <w:right w:val="single" w:sz="6" w:space="0" w:color="000000" w:themeColor="text1"/>
             </w:tcBorders>
-            <w:shd w:val="clear" w:color="auto" w:fill="F2F2F2"/>
+            <w:shd w:val="clear" w:color="auto" w:fill="F2F2F2" w:themeFill="background1" w:themeFillShade="F2"/>
             <w:tcMar>
               <w:top w:w="0" w:type="dxa"/>
               <w:left w:w="108" w:type="dxa"/>
@@ -1985,12 +1985,12 @@
           <w:tcPr>
             <w:tcW w:w="0" w:type="auto"/>
             <w:tcBorders>
-              <w:top w:val="single" w:sz="4" w:space="0" w:color="000000"/>
-              <w:left w:val="single" w:sz="6" w:space="0" w:color="000000"/>
-              <w:bottom w:val="single" w:sz="6" w:space="0" w:color="000000"/>
-              <w:right w:val="single" w:sz="6" w:space="0" w:color="000000"/>
+              <w:top w:val="single" w:sz="4" w:space="0" w:color="000000" w:themeColor="text1"/>
+              <w:left w:val="single" w:sz="6" w:space="0" w:color="000000" w:themeColor="text1"/>
+              <w:bottom w:val="single" w:sz="6" w:space="0" w:color="000000" w:themeColor="text1"/>
+              <w:right w:val="single" w:sz="6" w:space="0" w:color="000000" w:themeColor="text1"/>
             </w:tcBorders>
-            <w:shd w:val="clear" w:color="auto" w:fill="F2F2F2"/>
+            <w:shd w:val="clear" w:color="auto" w:fill="F2F2F2" w:themeFill="background1" w:themeFillShade="F2"/>
             <w:tcMar>
               <w:top w:w="0" w:type="dxa"/>
               <w:left w:w="108" w:type="dxa"/>
@@ -2028,12 +2028,12 @@
           <w:tcPr>
             <w:tcW w:w="0" w:type="auto"/>
             <w:tcBorders>
-              <w:top w:val="single" w:sz="4" w:space="0" w:color="000000"/>
-              <w:left w:val="single" w:sz="6" w:space="0" w:color="000000"/>
-              <w:bottom w:val="single" w:sz="6" w:space="0" w:color="000000"/>
-              <w:right w:val="single" w:sz="6" w:space="0" w:color="000000"/>
+              <w:top w:val="single" w:sz="4" w:space="0" w:color="000000" w:themeColor="text1"/>
+              <w:left w:val="single" w:sz="6" w:space="0" w:color="000000" w:themeColor="text1"/>
+              <w:bottom w:val="single" w:sz="6" w:space="0" w:color="000000" w:themeColor="text1"/>
+              <w:right w:val="single" w:sz="6" w:space="0" w:color="000000" w:themeColor="text1"/>
             </w:tcBorders>
-            <w:shd w:val="clear" w:color="auto" w:fill="F2F2F2"/>
+            <w:shd w:val="clear" w:color="auto" w:fill="F2F2F2" w:themeFill="background1" w:themeFillShade="F2"/>
             <w:tcMar>
               <w:top w:w="0" w:type="dxa"/>
               <w:left w:w="108" w:type="dxa"/>
@@ -2071,12 +2071,12 @@
           <w:tcPr>
             <w:tcW w:w="0" w:type="auto"/>
             <w:tcBorders>
-              <w:top w:val="single" w:sz="4" w:space="0" w:color="000000"/>
-              <w:left w:val="single" w:sz="6" w:space="0" w:color="000000"/>
-              <w:bottom w:val="single" w:sz="6" w:space="0" w:color="000000"/>
-              <w:right w:val="single" w:sz="6" w:space="0" w:color="000000"/>
+              <w:top w:val="single" w:sz="4" w:space="0" w:color="000000" w:themeColor="text1"/>
+              <w:left w:val="single" w:sz="6" w:space="0" w:color="000000" w:themeColor="text1"/>
+              <w:bottom w:val="single" w:sz="6" w:space="0" w:color="000000" w:themeColor="text1"/>
+              <w:right w:val="single" w:sz="6" w:space="0" w:color="000000" w:themeColor="text1"/>
             </w:tcBorders>
-            <w:shd w:val="clear" w:color="auto" w:fill="F2F2F2"/>
+            <w:shd w:val="clear" w:color="auto" w:fill="F2F2F2" w:themeFill="background1" w:themeFillShade="F2"/>
             <w:tcMar>
               <w:top w:w="0" w:type="dxa"/>
               <w:left w:w="108" w:type="dxa"/>
@@ -2114,12 +2114,12 @@
           <w:tcPr>
             <w:tcW w:w="0" w:type="auto"/>
             <w:tcBorders>
-              <w:top w:val="single" w:sz="4" w:space="0" w:color="000000"/>
-              <w:left w:val="single" w:sz="6" w:space="0" w:color="000000"/>
-              <w:bottom w:val="single" w:sz="6" w:space="0" w:color="000000"/>
-              <w:right w:val="single" w:sz="6" w:space="0" w:color="000000"/>
+              <w:top w:val="single" w:sz="4" w:space="0" w:color="000000" w:themeColor="text1"/>
+              <w:left w:val="single" w:sz="6" w:space="0" w:color="000000" w:themeColor="text1"/>
+              <w:bottom w:val="single" w:sz="6" w:space="0" w:color="000000" w:themeColor="text1"/>
+              <w:right w:val="single" w:sz="6" w:space="0" w:color="000000" w:themeColor="text1"/>
             </w:tcBorders>
-            <w:shd w:val="clear" w:color="auto" w:fill="F2F2F2"/>
+            <w:shd w:val="clear" w:color="auto" w:fill="F2F2F2" w:themeFill="background1" w:themeFillShade="F2"/>
             <w:tcMar>
               <w:top w:w="0" w:type="dxa"/>
               <w:left w:w="108" w:type="dxa"/>
@@ -2157,12 +2157,12 @@
           <w:tcPr>
             <w:tcW w:w="0" w:type="auto"/>
             <w:tcBorders>
-              <w:top w:val="single" w:sz="4" w:space="0" w:color="000000"/>
-              <w:left w:val="single" w:sz="6" w:space="0" w:color="000000"/>
-              <w:bottom w:val="single" w:sz="6" w:space="0" w:color="000000"/>
-              <w:right w:val="single" w:sz="6" w:space="0" w:color="000000"/>
+              <w:top w:val="single" w:sz="4" w:space="0" w:color="000000" w:themeColor="text1"/>
+              <w:left w:val="single" w:sz="6" w:space="0" w:color="000000" w:themeColor="text1"/>
+              <w:bottom w:val="single" w:sz="6" w:space="0" w:color="000000" w:themeColor="text1"/>
+              <w:right w:val="single" w:sz="6" w:space="0" w:color="000000" w:themeColor="text1"/>
             </w:tcBorders>
-            <w:shd w:val="clear" w:color="auto" w:fill="F2F2F2"/>
+            <w:shd w:val="clear" w:color="auto" w:fill="F2F2F2" w:themeFill="background1" w:themeFillShade="F2"/>
             <w:tcMar>
               <w:top w:w="0" w:type="dxa"/>
               <w:left w:w="108" w:type="dxa"/>
@@ -2205,10 +2205,10 @@
           <w:tcPr>
             <w:tcW w:w="0" w:type="auto"/>
             <w:tcBorders>
-              <w:top w:val="single" w:sz="6" w:space="0" w:color="000000"/>
-              <w:left w:val="single" w:sz="6" w:space="0" w:color="000000"/>
-              <w:bottom w:val="single" w:sz="6" w:space="0" w:color="000000"/>
-              <w:right w:val="single" w:sz="6" w:space="0" w:color="000000"/>
+              <w:top w:val="single" w:sz="6" w:space="0" w:color="000000" w:themeColor="text1"/>
+              <w:left w:val="single" w:sz="6" w:space="0" w:color="000000" w:themeColor="text1"/>
+              <w:bottom w:val="single" w:sz="6" w:space="0" w:color="000000" w:themeColor="text1"/>
+              <w:right w:val="single" w:sz="6" w:space="0" w:color="000000" w:themeColor="text1"/>
             </w:tcBorders>
             <w:tcMar>
               <w:top w:w="0" w:type="dxa"/>
@@ -2244,10 +2244,10 @@
           <w:tcPr>
             <w:tcW w:w="0" w:type="auto"/>
             <w:tcBorders>
-              <w:top w:val="single" w:sz="6" w:space="0" w:color="000000"/>
-              <w:left w:val="single" w:sz="6" w:space="0" w:color="000000"/>
-              <w:bottom w:val="single" w:sz="6" w:space="0" w:color="000000"/>
-              <w:right w:val="single" w:sz="6" w:space="0" w:color="000000"/>
+              <w:top w:val="single" w:sz="6" w:space="0" w:color="000000" w:themeColor="text1"/>
+              <w:left w:val="single" w:sz="6" w:space="0" w:color="000000" w:themeColor="text1"/>
+              <w:bottom w:val="single" w:sz="6" w:space="0" w:color="000000" w:themeColor="text1"/>
+              <w:right w:val="single" w:sz="6" w:space="0" w:color="000000" w:themeColor="text1"/>
             </w:tcBorders>
             <w:tcMar>
               <w:top w:w="0" w:type="dxa"/>
@@ -2283,10 +2283,10 @@
           <w:tcPr>
             <w:tcW w:w="0" w:type="auto"/>
             <w:tcBorders>
-              <w:top w:val="single" w:sz="6" w:space="0" w:color="000000"/>
-              <w:left w:val="single" w:sz="6" w:space="0" w:color="000000"/>
-              <w:bottom w:val="single" w:sz="6" w:space="0" w:color="000000"/>
-              <w:right w:val="single" w:sz="6" w:space="0" w:color="000000"/>
+              <w:top w:val="single" w:sz="6" w:space="0" w:color="000000" w:themeColor="text1"/>
+              <w:left w:val="single" w:sz="6" w:space="0" w:color="000000" w:themeColor="text1"/>
+              <w:bottom w:val="single" w:sz="6" w:space="0" w:color="000000" w:themeColor="text1"/>
+              <w:right w:val="single" w:sz="6" w:space="0" w:color="000000" w:themeColor="text1"/>
             </w:tcBorders>
             <w:tcMar>
               <w:top w:w="0" w:type="dxa"/>
@@ -2325,10 +2325,10 @@
           <w:tcPr>
             <w:tcW w:w="0" w:type="auto"/>
             <w:tcBorders>
-              <w:top w:val="single" w:sz="6" w:space="0" w:color="000000"/>
-              <w:left w:val="single" w:sz="6" w:space="0" w:color="000000"/>
-              <w:bottom w:val="single" w:sz="6" w:space="0" w:color="000000"/>
-              <w:right w:val="single" w:sz="6" w:space="0" w:color="000000"/>
+              <w:top w:val="single" w:sz="6" w:space="0" w:color="000000" w:themeColor="text1"/>
+              <w:left w:val="single" w:sz="6" w:space="0" w:color="000000" w:themeColor="text1"/>
+              <w:bottom w:val="single" w:sz="6" w:space="0" w:color="000000" w:themeColor="text1"/>
+              <w:right w:val="single" w:sz="6" w:space="0" w:color="000000" w:themeColor="text1"/>
             </w:tcBorders>
             <w:tcMar>
               <w:top w:w="0" w:type="dxa"/>
@@ -2367,10 +2367,10 @@
           <w:tcPr>
             <w:tcW w:w="0" w:type="auto"/>
             <w:tcBorders>
-              <w:top w:val="single" w:sz="6" w:space="0" w:color="000000"/>
-              <w:left w:val="single" w:sz="6" w:space="0" w:color="000000"/>
-              <w:bottom w:val="single" w:sz="6" w:space="0" w:color="000000"/>
-              <w:right w:val="single" w:sz="6" w:space="0" w:color="000000"/>
+              <w:top w:val="single" w:sz="6" w:space="0" w:color="000000" w:themeColor="text1"/>
+              <w:left w:val="single" w:sz="6" w:space="0" w:color="000000" w:themeColor="text1"/>
+              <w:bottom w:val="single" w:sz="6" w:space="0" w:color="000000" w:themeColor="text1"/>
+              <w:right w:val="single" w:sz="6" w:space="0" w:color="000000" w:themeColor="text1"/>
             </w:tcBorders>
             <w:tcMar>
               <w:top w:w="0" w:type="dxa"/>
@@ -2452,10 +2452,10 @@
           <w:tcPr>
             <w:tcW w:w="0" w:type="auto"/>
             <w:tcBorders>
-              <w:top w:val="single" w:sz="6" w:space="0" w:color="000000"/>
-              <w:left w:val="single" w:sz="6" w:space="0" w:color="000000"/>
-              <w:bottom w:val="single" w:sz="6" w:space="0" w:color="000000"/>
-              <w:right w:val="single" w:sz="6" w:space="0" w:color="000000"/>
+              <w:top w:val="single" w:sz="6" w:space="0" w:color="000000" w:themeColor="text1"/>
+              <w:left w:val="single" w:sz="6" w:space="0" w:color="000000" w:themeColor="text1"/>
+              <w:bottom w:val="single" w:sz="6" w:space="0" w:color="000000" w:themeColor="text1"/>
+              <w:right w:val="single" w:sz="6" w:space="0" w:color="000000" w:themeColor="text1"/>
             </w:tcBorders>
             <w:tcMar>
               <w:top w:w="0" w:type="dxa"/>
@@ -2490,6 +2490,7 @@
         </w:tc>
       </w:tr>
     </w:tbl>
+    <w:p/>
     <w:p>
       <w:pPr>
         <w:rPr>
@@ -3678,7 +3679,7 @@
           <w:color w:val="000000"/>
           <w:lang w:val="es-PE" w:eastAsia="es-PE"/>
         </w:rPr>
-        <w:t>EDT y su diccionario</w:t>
+        <w:t>Cronograma.</w:t>
       </w:r>
     </w:p>
     <w:p>
@@ -3707,7 +3708,7 @@
           <w:color w:val="000000"/>
           <w:lang w:val="es-PE" w:eastAsia="es-PE"/>
         </w:rPr>
-        <w:t>Cronograma.</w:t>
+        <w:t>Matriz de Trazabilidad.</w:t>
       </w:r>
     </w:p>
     <w:p>
@@ -3736,7 +3737,7 @@
           <w:color w:val="000000"/>
           <w:lang w:val="es-PE" w:eastAsia="es-PE"/>
         </w:rPr>
-        <w:t>Matriz de Trazabilidad.</w:t>
+        <w:t>SRS – Requerimientos funcionales</w:t>
       </w:r>
     </w:p>
     <w:p>
@@ -3765,7 +3766,7 @@
           <w:color w:val="000000"/>
           <w:lang w:val="es-PE" w:eastAsia="es-PE"/>
         </w:rPr>
-        <w:t>SRS – Requerimientos funcionales</w:t>
+        <w:t>SAD – Arquitectura candidata.</w:t>
       </w:r>
     </w:p>
     <w:p>
@@ -3794,64 +3795,6 @@
           <w:color w:val="000000"/>
           <w:lang w:val="es-PE" w:eastAsia="es-PE"/>
         </w:rPr>
-        <w:t>Matriz de Riesgos (clasificar los más importantes orientado a la arquitectura).</w:t>
-      </w:r>
-    </w:p>
-    <w:p>
-      <w:pPr>
-        <w:numPr>
-          <w:ilvl w:val="0"/>
-          <w:numId w:val="43"/>
-        </w:numPr>
-        <w:pBdr>
-          <w:top w:val="nil"/>
-          <w:left w:val="nil"/>
-          <w:bottom w:val="nil"/>
-          <w:right w:val="nil"/>
-          <w:between w:val="nil"/>
-        </w:pBdr>
-        <w:spacing w:after="0" w:line="360" w:lineRule="auto"/>
-        <w:rPr>
-          <w:rFonts w:ascii="Arial" w:eastAsia="Arial" w:hAnsi="Arial" w:cs="Arial"/>
-          <w:color w:val="000000"/>
-          <w:lang w:val="es-PE" w:eastAsia="es-PE"/>
-        </w:rPr>
-      </w:pPr>
-      <w:r>
-        <w:rPr>
-          <w:rFonts w:ascii="Arial" w:eastAsia="Arial" w:hAnsi="Arial" w:cs="Arial"/>
-          <w:color w:val="000000"/>
-          <w:lang w:val="es-PE" w:eastAsia="es-PE"/>
-        </w:rPr>
-        <w:t>SAD – Arquitectura candidata.</w:t>
-      </w:r>
-    </w:p>
-    <w:p>
-      <w:pPr>
-        <w:numPr>
-          <w:ilvl w:val="0"/>
-          <w:numId w:val="43"/>
-        </w:numPr>
-        <w:pBdr>
-          <w:top w:val="nil"/>
-          <w:left w:val="nil"/>
-          <w:bottom w:val="nil"/>
-          <w:right w:val="nil"/>
-          <w:between w:val="nil"/>
-        </w:pBdr>
-        <w:spacing w:after="0" w:line="360" w:lineRule="auto"/>
-        <w:rPr>
-          <w:rFonts w:ascii="Arial" w:eastAsia="Arial" w:hAnsi="Arial" w:cs="Arial"/>
-          <w:color w:val="000000"/>
-          <w:lang w:val="es-PE" w:eastAsia="es-PE"/>
-        </w:rPr>
-      </w:pPr>
-      <w:r>
-        <w:rPr>
-          <w:rFonts w:ascii="Arial" w:eastAsia="Arial" w:hAnsi="Arial" w:cs="Arial"/>
-          <w:color w:val="000000"/>
-          <w:lang w:val="es-PE" w:eastAsia="es-PE"/>
-        </w:rPr>
         <w:t>Estándar de programación.</w:t>
       </w:r>
     </w:p>
@@ -4133,7 +4076,23 @@
           <w:color w:val="000000"/>
           <w:lang w:val="es-PE" w:eastAsia="es-PE"/>
         </w:rPr>
-        <w:t>Implementar desde los Casos de Uso primarios los diagramas de UML para formar la línea de Base de la Arquitectura en base al modelo de Vista 4+1.</w:t>
+        <w:t xml:space="preserve">Implementar desde los Casos de Uso primarios los diagramas de UML para formar la línea de Base de la Arquitectura en base al </w:t>
+      </w:r>
+      <w:r>
+        <w:rPr>
+          <w:rFonts w:ascii="Arial" w:eastAsia="Arial" w:hAnsi="Arial" w:cs="Arial"/>
+          <w:color w:val="FF0000"/>
+          <w:lang w:val="es-PE" w:eastAsia="es-PE"/>
+        </w:rPr>
+        <w:t>modelo de Vista 4+1</w:t>
+      </w:r>
+      <w:r>
+        <w:rPr>
+          <w:rFonts w:ascii="Arial" w:eastAsia="Arial" w:hAnsi="Arial" w:cs="Arial"/>
+          <w:color w:val="000000"/>
+          <w:lang w:val="es-PE" w:eastAsia="es-PE"/>
+        </w:rPr>
+        <w:t>.</w:t>
       </w:r>
     </w:p>
     <w:p>
@@ -4187,14 +4146,47 @@
           <w:color w:val="000000"/>
           <w:lang w:val="es-PE" w:eastAsia="es-PE"/>
         </w:rPr>
-        <w:t xml:space="preserve">El resultado de este ciclo será la versión 1.0 del Sistema </w:t>
+        <w:t>El resultado de este ciclo será la versión 1.0 d</w:t>
       </w:r>
       <w:r>
         <w:rPr>
           <w:rFonts w:ascii="Arial" w:eastAsia="Arial" w:hAnsi="Arial" w:cs="Arial"/>
-          <w:lang w:val="es-PE" w:eastAsia="es-PE"/>
-        </w:rPr>
-        <w:t>Planificador de Menú</w:t>
+          <w:color w:val="000000"/>
+          <w:lang w:val="es-PE" w:eastAsia="es-PE"/>
+        </w:rPr>
+        <w:t xml:space="preserve">e la </w:t>
+      </w:r>
+      <w:r>
+        <w:rPr>
+          <w:rFonts w:ascii="Arial" w:eastAsia="Arial" w:hAnsi="Arial" w:cs="Arial"/>
+          <w:color w:val="000000"/>
+          <w:lang w:val="es-PE" w:eastAsia="es-PE"/>
+        </w:rPr>
+        <w:t>Aplicación</w:t>
+      </w:r>
+      <w:r>
+        <w:rPr>
+          <w:rFonts w:ascii="Arial" w:eastAsia="Arial" w:hAnsi="Arial" w:cs="Arial"/>
+          <w:color w:val="000000"/>
+          <w:lang w:val="es-PE" w:eastAsia="es-PE"/>
+        </w:rPr>
+        <w:t xml:space="preserve"> Móvil</w:t>
+      </w:r>
+      <w:r>
+        <w:rPr>
+          <w:rFonts w:ascii="Arial" w:eastAsia="Arial" w:hAnsi="Arial" w:cs="Arial"/>
+          <w:color w:val="000000"/>
+          <w:lang w:val="es-PE" w:eastAsia="es-PE"/>
+        </w:rPr>
+        <w:t xml:space="preserve"> de Seguimiento de Mercado </w:t>
+      </w:r>
+      <w:r>
+        <w:rPr>
+          <w:rFonts w:ascii="Arial" w:eastAsia="Arial" w:hAnsi="Arial" w:cs="Arial"/>
+          <w:color w:val="000000"/>
+          <w:lang w:val="es-PE" w:eastAsia="es-PE"/>
+        </w:rPr>
+        <w:t>Móvil</w:t>
       </w:r>
       <w:r>
         <w:rPr>
@@ -4523,14 +4515,14 @@
         <w:jc w:val="both"/>
         <w:rPr>
           <w:rFonts w:ascii="Arial" w:eastAsia="Arial" w:hAnsi="Arial" w:cs="Arial"/>
-          <w:color w:val="000000"/>
+          <w:color w:val="FF0000"/>
           <w:lang w:val="es-PE" w:eastAsia="es-PE"/>
         </w:rPr>
       </w:pPr>
       <w:r>
         <w:rPr>
           <w:rFonts w:ascii="Arial" w:eastAsia="Arial" w:hAnsi="Arial" w:cs="Arial"/>
-          <w:color w:val="000000"/>
+          <w:color w:val="FF0000"/>
           <w:lang w:val="es-PE" w:eastAsia="es-PE"/>
         </w:rPr>
         <w:t>Analizar la arquitectura candidata</w:t>
@@ -4763,14 +4755,14 @@
         <w:jc w:val="both"/>
         <w:rPr>
           <w:rFonts w:ascii="Arial" w:eastAsia="Arial" w:hAnsi="Arial" w:cs="Arial"/>
-          <w:color w:val="000000"/>
+          <w:color w:val="FF0000"/>
           <w:lang w:val="es-PE" w:eastAsia="es-PE"/>
         </w:rPr>
       </w:pPr>
       <w:r>
         <w:rPr>
           <w:rFonts w:ascii="Arial" w:eastAsia="Arial" w:hAnsi="Arial" w:cs="Arial"/>
-          <w:color w:val="000000"/>
+          <w:color w:val="FF0000"/>
           <w:lang w:val="es-PE" w:eastAsia="es-PE"/>
         </w:rPr>
         <w:t>Identifica los subsistemas y sus interfaces</w:t>
@@ -5420,7 +5412,25 @@
                 <w:color w:val="000000"/>
                 <w:lang w:val="es-PE" w:eastAsia="es-PE"/>
               </w:rPr>
-              <w:t>Ejecución de pruebas: donde se ejecutan las pruebas de acuerdo a los Casos de Prueba diseñados, comparando el resultado esperado con el resultado de ejecución, para determinar si existen fallas.</w:t>
+              <w:t xml:space="preserve">Ejecución de pruebas: donde se ejecutan las pruebas </w:t>
+            </w:r>
+            <w:proofErr w:type="gramStart"/>
+            <w:r>
+              <w:rPr>
+                <w:rFonts w:ascii="Arial" w:eastAsia="Arial" w:hAnsi="Arial" w:cs="Arial"/>
+                <w:color w:val="000000"/>
+                <w:lang w:val="es-PE" w:eastAsia="es-PE"/>
+              </w:rPr>
+              <w:t>de acuerdo a</w:t>
+            </w:r>
+            <w:proofErr w:type="gramEnd"/>
+            <w:r>
+              <w:rPr>
+                <w:rFonts w:ascii="Arial" w:eastAsia="Arial" w:hAnsi="Arial" w:cs="Arial"/>
+                <w:color w:val="000000"/>
+                <w:lang w:val="es-PE" w:eastAsia="es-PE"/>
+              </w:rPr>
+              <w:t xml:space="preserve"> los Casos de Prueba diseñados, comparando el resultado esperado con el resultado de ejecución, para determinar si existen fallas.</w:t>
             </w:r>
           </w:p>
           <w:p>
@@ -5486,6 +5496,7 @@
                 <w:lang w:val="es-PE" w:eastAsia="es-PE"/>
               </w:rPr>
             </w:pPr>
+            <w:proofErr w:type="spellStart"/>
             <w:r>
               <w:rPr>
                 <w:rFonts w:ascii="Arial" w:eastAsia="Arial" w:hAnsi="Arial" w:cs="Arial"/>
@@ -5494,6 +5505,7 @@
               </w:rPr>
               <w:t>Release</w:t>
             </w:r>
+            <w:proofErr w:type="spellEnd"/>
           </w:p>
         </w:tc>
         <w:tc>
@@ -5517,7 +5529,25 @@
                 <w:color w:val="000000"/>
                 <w:lang w:val="es-PE" w:eastAsia="es-PE"/>
               </w:rPr>
-              <w:t>Indica la liberación del release de cada iteración.</w:t>
+              <w:t xml:space="preserve">Indica la liberación del </w:t>
+            </w:r>
+            <w:proofErr w:type="spellStart"/>
+            <w:r>
+              <w:rPr>
+                <w:rFonts w:ascii="Arial" w:eastAsia="Arial" w:hAnsi="Arial" w:cs="Arial"/>
+                <w:color w:val="000000"/>
+                <w:lang w:val="es-PE" w:eastAsia="es-PE"/>
+              </w:rPr>
+              <w:t>release</w:t>
+            </w:r>
+            <w:proofErr w:type="spellEnd"/>
+            <w:r>
+              <w:rPr>
+                <w:rFonts w:ascii="Arial" w:eastAsia="Arial" w:hAnsi="Arial" w:cs="Arial"/>
+                <w:color w:val="000000"/>
+                <w:lang w:val="es-PE" w:eastAsia="es-PE"/>
+              </w:rPr>
+              <w:t xml:space="preserve"> de cada iteración.</w:t>
             </w:r>
           </w:p>
         </w:tc>
@@ -5900,7 +5930,31 @@
                 <w:b/>
                 <w:lang w:val="es-PE" w:eastAsia="es-PE"/>
               </w:rPr>
-              <w:t>Sistema Planificador de Menú Fasttasty</w:t>
+              <w:t xml:space="preserve">Aplicación </w:t>
+            </w:r>
+            <w:r>
+              <w:rPr>
+                <w:rFonts w:ascii="Arial" w:eastAsia="Arial" w:hAnsi="Arial" w:cs="Arial"/>
+                <w:b/>
+                <w:lang w:val="es-PE" w:eastAsia="es-PE"/>
+              </w:rPr>
+              <w:t>Móvil</w:t>
+            </w:r>
+            <w:r>
+              <w:rPr>
+                <w:rFonts w:ascii="Arial" w:eastAsia="Arial" w:hAnsi="Arial" w:cs="Arial"/>
+                <w:b/>
+                <w:lang w:val="es-PE" w:eastAsia="es-PE"/>
+              </w:rPr>
+              <w:t xml:space="preserve"> de Seguimiento </w:t>
+            </w:r>
+            <w:r>
+              <w:rPr>
+                <w:rFonts w:ascii="Arial" w:eastAsia="Arial" w:hAnsi="Arial" w:cs="Arial"/>
+                <w:b/>
+                <w:lang w:val="es-PE" w:eastAsia="es-PE"/>
+              </w:rPr>
+              <w:t>de Mercado Móvil</w:t>
             </w:r>
           </w:p>
         </w:tc>
@@ -5936,7 +5990,39 @@
                 <w:b/>
                 <w:lang w:val="es-PE" w:eastAsia="es-PE"/>
               </w:rPr>
-              <w:t>24/09/2019</w:t>
+              <w:t>12</w:t>
+            </w:r>
+            <w:r>
+              <w:rPr>
+                <w:rFonts w:ascii="Arial" w:eastAsia="Arial" w:hAnsi="Arial" w:cs="Arial"/>
+                <w:b/>
+                <w:lang w:val="es-PE" w:eastAsia="es-PE"/>
+              </w:rPr>
+              <w:t>/0</w:t>
+            </w:r>
+            <w:r>
+              <w:rPr>
+                <w:rFonts w:ascii="Arial" w:eastAsia="Arial" w:hAnsi="Arial" w:cs="Arial"/>
+                <w:b/>
+                <w:lang w:val="es-PE" w:eastAsia="es-PE"/>
+              </w:rPr>
+              <w:t>5</w:t>
+            </w:r>
+            <w:r>
+              <w:rPr>
+                <w:rFonts w:ascii="Arial" w:eastAsia="Arial" w:hAnsi="Arial" w:cs="Arial"/>
+                <w:b/>
+                <w:lang w:val="es-PE" w:eastAsia="es-PE"/>
+              </w:rPr>
+              <w:t>/20</w:t>
+            </w:r>
+            <w:r>
+              <w:rPr>
+                <w:rFonts w:ascii="Arial" w:eastAsia="Arial" w:hAnsi="Arial" w:cs="Arial"/>
+                <w:b/>
+                <w:lang w:val="es-PE" w:eastAsia="es-PE"/>
+              </w:rPr>
+              <w:t>20</w:t>
             </w:r>
           </w:p>
         </w:tc>
@@ -5972,7 +6058,39 @@
                 <w:b/>
                 <w:lang w:val="es-PE" w:eastAsia="es-PE"/>
               </w:rPr>
-              <w:t>5/12/2019</w:t>
+              <w:t>04</w:t>
+            </w:r>
+            <w:r>
+              <w:rPr>
+                <w:rFonts w:ascii="Arial" w:eastAsia="Arial" w:hAnsi="Arial" w:cs="Arial"/>
+                <w:b/>
+                <w:lang w:val="es-PE" w:eastAsia="es-PE"/>
+              </w:rPr>
+              <w:t>/</w:t>
+            </w:r>
+            <w:r>
+              <w:rPr>
+                <w:rFonts w:ascii="Arial" w:eastAsia="Arial" w:hAnsi="Arial" w:cs="Arial"/>
+                <w:b/>
+                <w:lang w:val="es-PE" w:eastAsia="es-PE"/>
+              </w:rPr>
+              <w:t>06</w:t>
+            </w:r>
+            <w:r>
+              <w:rPr>
+                <w:rFonts w:ascii="Arial" w:eastAsia="Arial" w:hAnsi="Arial" w:cs="Arial"/>
+                <w:b/>
+                <w:lang w:val="es-PE" w:eastAsia="es-PE"/>
+              </w:rPr>
+              <w:t>/20</w:t>
+            </w:r>
+            <w:r>
+              <w:rPr>
+                <w:rFonts w:ascii="Arial" w:eastAsia="Arial" w:hAnsi="Arial" w:cs="Arial"/>
+                <w:b/>
+                <w:lang w:val="es-PE" w:eastAsia="es-PE"/>
+              </w:rPr>
+              <w:t>20</w:t>
             </w:r>
           </w:p>
         </w:tc>
@@ -7063,7 +7181,7 @@
                 <w:rFonts w:ascii="Arial" w:eastAsia="Arial" w:hAnsi="Arial" w:cs="Arial"/>
                 <w:lang w:val="es-PE" w:eastAsia="es-PE"/>
               </w:rPr>
-              <w:t>Jose Condori</w:t>
+              <w:t>Orestes Ramirez</w:t>
             </w:r>
           </w:p>
         </w:tc>
@@ -7305,12 +7423,14 @@
               <w:jc w:val="center"/>
               <w:rPr>
                 <w:rFonts w:ascii="Arial" w:eastAsia="Arial" w:hAnsi="Arial" w:cs="Arial"/>
+                <w:color w:val="FF0000"/>
                 <w:lang w:val="es-PE" w:eastAsia="es-PE"/>
               </w:rPr>
             </w:pPr>
             <w:r>
               <w:rPr>
                 <w:rFonts w:ascii="Arial" w:eastAsia="Arial" w:hAnsi="Arial" w:cs="Arial"/>
+                <w:color w:val="FF0000"/>
                 <w:lang w:val="es-PE" w:eastAsia="es-PE"/>
               </w:rPr>
               <w:t xml:space="preserve"> </w:t>
@@ -7318,6 +7438,7 @@
             <w:r>
               <w:rPr>
                 <w:rFonts w:ascii="Arial" w:eastAsia="Arial" w:hAnsi="Arial" w:cs="Arial"/>
+                <w:color w:val="FF0000"/>
                 <w:lang w:val="es-PE" w:eastAsia="es-PE"/>
               </w:rPr>
               <w:tab/>
@@ -7347,12 +7468,14 @@
               <w:jc w:val="center"/>
               <w:rPr>
                 <w:rFonts w:ascii="Arial" w:eastAsia="Arial" w:hAnsi="Arial" w:cs="Arial"/>
+                <w:color w:val="FF0000"/>
                 <w:lang w:val="es-PE" w:eastAsia="es-PE"/>
               </w:rPr>
             </w:pPr>
             <w:r>
               <w:rPr>
                 <w:rFonts w:ascii="Arial" w:eastAsia="Arial" w:hAnsi="Arial" w:cs="Arial"/>
+                <w:color w:val="FF0000"/>
                 <w:lang w:val="es-PE" w:eastAsia="es-PE"/>
               </w:rPr>
               <w:t>01/11/2019</w:t>
@@ -7381,12 +7504,14 @@
               <w:jc w:val="center"/>
               <w:rPr>
                 <w:rFonts w:ascii="Arial" w:eastAsia="Arial" w:hAnsi="Arial" w:cs="Arial"/>
+                <w:color w:val="FF0000"/>
                 <w:lang w:val="es-PE" w:eastAsia="es-PE"/>
               </w:rPr>
             </w:pPr>
             <w:r>
               <w:rPr>
                 <w:rFonts w:ascii="Arial" w:eastAsia="Arial" w:hAnsi="Arial" w:cs="Arial"/>
+                <w:color w:val="FF0000"/>
                 <w:lang w:val="es-PE" w:eastAsia="es-PE"/>
               </w:rPr>
               <w:t>01/11/2019</w:t>
@@ -7415,12 +7540,14 @@
               <w:jc w:val="center"/>
               <w:rPr>
                 <w:rFonts w:ascii="Arial" w:eastAsia="Arial" w:hAnsi="Arial" w:cs="Arial"/>
+                <w:color w:val="FF0000"/>
                 <w:lang w:val="es-PE" w:eastAsia="es-PE"/>
               </w:rPr>
             </w:pPr>
             <w:r>
               <w:rPr>
                 <w:rFonts w:ascii="Arial" w:eastAsia="Arial" w:hAnsi="Arial" w:cs="Arial"/>
+                <w:color w:val="FF0000"/>
                 <w:lang w:val="es-PE" w:eastAsia="es-PE"/>
               </w:rPr>
               <w:t>Mireya Pilco</w:t>
@@ -7606,7 +7733,7 @@
                 <w:rFonts w:ascii="Arial" w:eastAsia="Arial" w:hAnsi="Arial" w:cs="Arial"/>
                 <w:lang w:val="es-PE" w:eastAsia="es-PE"/>
               </w:rPr>
-              <w:t>Fiorella Salamanca</w:t>
+              <w:t>Leydi Huallpa</w:t>
             </w:r>
           </w:p>
         </w:tc>
@@ -7783,7 +7910,7 @@
                 <w:rFonts w:ascii="Arial" w:eastAsia="Arial" w:hAnsi="Arial" w:cs="Arial"/>
                 <w:lang w:val="es-PE" w:eastAsia="es-PE"/>
               </w:rPr>
-              <w:t>Fiorella Salamanca</w:t>
+              <w:t>Angela Balaguer</w:t>
             </w:r>
           </w:p>
         </w:tc>
@@ -8212,7 +8339,14 @@
                 <w:rFonts w:ascii="Arial" w:eastAsia="Arial" w:hAnsi="Arial" w:cs="Arial"/>
                 <w:lang w:val="es-PE" w:eastAsia="es-PE"/>
               </w:rPr>
-              <w:t xml:space="preserve">    Módulo Gestionar Recetas</w:t>
+              <w:t xml:space="preserve">    Módulo Gestionar </w:t>
+            </w:r>
+            <w:r>
+              <w:rPr>
+                <w:rFonts w:ascii="Arial" w:eastAsia="Arial" w:hAnsi="Arial" w:cs="Arial"/>
+                <w:lang w:val="es-PE" w:eastAsia="es-PE"/>
+              </w:rPr>
+              <w:t>Unidades</w:t>
             </w:r>
           </w:p>
         </w:tc>
@@ -8314,7 +8448,7 @@
                 <w:rFonts w:ascii="Arial" w:eastAsia="Arial" w:hAnsi="Arial" w:cs="Arial"/>
                 <w:lang w:val="es-PE" w:eastAsia="es-PE"/>
               </w:rPr>
-              <w:t>Eduardo Ayca</w:t>
+              <w:t>Orestes Ramirez</w:t>
             </w:r>
           </w:p>
         </w:tc>
@@ -8558,12 +8692,14 @@
               <w:jc w:val="center"/>
               <w:rPr>
                 <w:rFonts w:ascii="Arial" w:eastAsia="Arial" w:hAnsi="Arial" w:cs="Arial"/>
+                <w:color w:val="FF0000"/>
                 <w:lang w:val="es-PE" w:eastAsia="es-PE"/>
               </w:rPr>
             </w:pPr>
             <w:r>
               <w:rPr>
                 <w:rFonts w:ascii="Arial" w:eastAsia="Arial" w:hAnsi="Arial" w:cs="Arial"/>
+                <w:color w:val="FF0000"/>
                 <w:lang w:val="es-PE" w:eastAsia="es-PE"/>
               </w:rPr>
               <w:t>Revisión de Matriz de Trazabilidad</w:t>
@@ -8592,12 +8728,14 @@
               <w:jc w:val="center"/>
               <w:rPr>
                 <w:rFonts w:ascii="Arial" w:eastAsia="Arial" w:hAnsi="Arial" w:cs="Arial"/>
+                <w:color w:val="FF0000"/>
                 <w:lang w:val="es-PE" w:eastAsia="es-PE"/>
               </w:rPr>
             </w:pPr>
             <w:r>
               <w:rPr>
                 <w:rFonts w:ascii="Arial" w:eastAsia="Arial" w:hAnsi="Arial" w:cs="Arial"/>
+                <w:color w:val="FF0000"/>
                 <w:lang w:val="es-PE" w:eastAsia="es-PE"/>
               </w:rPr>
               <w:t>01/11/2019</w:t>
@@ -8626,12 +8764,14 @@
               <w:jc w:val="center"/>
               <w:rPr>
                 <w:rFonts w:ascii="Arial" w:eastAsia="Arial" w:hAnsi="Arial" w:cs="Arial"/>
+                <w:color w:val="FF0000"/>
                 <w:lang w:val="es-PE" w:eastAsia="es-PE"/>
               </w:rPr>
             </w:pPr>
             <w:r>
               <w:rPr>
                 <w:rFonts w:ascii="Arial" w:eastAsia="Arial" w:hAnsi="Arial" w:cs="Arial"/>
+                <w:color w:val="FF0000"/>
                 <w:lang w:val="es-PE" w:eastAsia="es-PE"/>
               </w:rPr>
               <w:t>04/11/2019</w:t>
@@ -8660,12 +8800,14 @@
               <w:jc w:val="center"/>
               <w:rPr>
                 <w:rFonts w:ascii="Arial" w:eastAsia="Arial" w:hAnsi="Arial" w:cs="Arial"/>
+                <w:color w:val="FF0000"/>
                 <w:lang w:val="es-PE" w:eastAsia="es-PE"/>
               </w:rPr>
             </w:pPr>
             <w:r>
               <w:rPr>
                 <w:rFonts w:ascii="Arial" w:eastAsia="Arial" w:hAnsi="Arial" w:cs="Arial"/>
+                <w:color w:val="FF0000"/>
                 <w:lang w:val="es-PE" w:eastAsia="es-PE"/>
               </w:rPr>
               <w:t>Angela Balaguer</w:t>
@@ -8734,12 +8876,14 @@
               <w:jc w:val="center"/>
               <w:rPr>
                 <w:rFonts w:ascii="Arial" w:eastAsia="Arial" w:hAnsi="Arial" w:cs="Arial"/>
+                <w:color w:val="FF0000"/>
                 <w:lang w:val="es-PE" w:eastAsia="es-PE"/>
               </w:rPr>
             </w:pPr>
             <w:r>
               <w:rPr>
                 <w:rFonts w:ascii="Arial" w:eastAsia="Arial" w:hAnsi="Arial" w:cs="Arial"/>
+                <w:color w:val="FF0000"/>
                 <w:lang w:val="es-PE" w:eastAsia="es-PE"/>
               </w:rPr>
               <w:t>Revisión de Gestión de Riesgos</w:t>
@@ -8768,12 +8912,14 @@
               <w:jc w:val="center"/>
               <w:rPr>
                 <w:rFonts w:ascii="Arial" w:eastAsia="Arial" w:hAnsi="Arial" w:cs="Arial"/>
+                <w:color w:val="FF0000"/>
                 <w:lang w:val="es-PE" w:eastAsia="es-PE"/>
               </w:rPr>
             </w:pPr>
             <w:r>
               <w:rPr>
                 <w:rFonts w:ascii="Arial" w:eastAsia="Arial" w:hAnsi="Arial" w:cs="Arial"/>
+                <w:color w:val="FF0000"/>
                 <w:lang w:val="es-PE" w:eastAsia="es-PE"/>
               </w:rPr>
               <w:t>01/11/2019</w:t>
@@ -8802,12 +8948,14 @@
               <w:jc w:val="center"/>
               <w:rPr>
                 <w:rFonts w:ascii="Arial" w:eastAsia="Arial" w:hAnsi="Arial" w:cs="Arial"/>
+                <w:color w:val="FF0000"/>
                 <w:lang w:val="es-PE" w:eastAsia="es-PE"/>
               </w:rPr>
             </w:pPr>
             <w:r>
               <w:rPr>
                 <w:rFonts w:ascii="Arial" w:eastAsia="Arial" w:hAnsi="Arial" w:cs="Arial"/>
+                <w:color w:val="FF0000"/>
                 <w:lang w:val="es-PE" w:eastAsia="es-PE"/>
               </w:rPr>
               <w:t>04/11/2019</w:t>
@@ -8836,15 +8984,27 @@
               <w:jc w:val="center"/>
               <w:rPr>
                 <w:rFonts w:ascii="Arial" w:eastAsia="Arial" w:hAnsi="Arial" w:cs="Arial"/>
+                <w:color w:val="FF0000"/>
                 <w:lang w:val="es-PE" w:eastAsia="es-PE"/>
               </w:rPr>
             </w:pPr>
-            <w:r>
-              <w:rPr>
-                <w:rFonts w:ascii="Arial" w:eastAsia="Arial" w:hAnsi="Arial" w:cs="Arial"/>
-                <w:lang w:val="es-PE" w:eastAsia="es-PE"/>
-              </w:rPr>
-              <w:t>Jose Condori</w:t>
+            <w:proofErr w:type="spellStart"/>
+            <w:r>
+              <w:rPr>
+                <w:rFonts w:ascii="Arial" w:eastAsia="Arial" w:hAnsi="Arial" w:cs="Arial"/>
+                <w:color w:val="FF0000"/>
+                <w:lang w:val="es-PE" w:eastAsia="es-PE"/>
+              </w:rPr>
+              <w:t>Jose</w:t>
+            </w:r>
+            <w:proofErr w:type="spellEnd"/>
+            <w:r>
+              <w:rPr>
+                <w:rFonts w:ascii="Arial" w:eastAsia="Arial" w:hAnsi="Arial" w:cs="Arial"/>
+                <w:color w:val="FF0000"/>
+                <w:lang w:val="es-PE" w:eastAsia="es-PE"/>
+              </w:rPr>
+              <w:t xml:space="preserve"> Condori</w:t>
             </w:r>
           </w:p>
         </w:tc>
@@ -8910,12 +9070,14 @@
               <w:jc w:val="center"/>
               <w:rPr>
                 <w:rFonts w:ascii="Arial" w:eastAsia="Arial" w:hAnsi="Arial" w:cs="Arial"/>
+                <w:color w:val="FF0000"/>
                 <w:lang w:val="es-PE" w:eastAsia="es-PE"/>
               </w:rPr>
             </w:pPr>
             <w:r>
               <w:rPr>
                 <w:rFonts w:ascii="Arial" w:eastAsia="Arial" w:hAnsi="Arial" w:cs="Arial"/>
+                <w:color w:val="FF0000"/>
                 <w:lang w:val="es-PE" w:eastAsia="es-PE"/>
               </w:rPr>
               <w:t xml:space="preserve">            Acta de Conformidad de Iteración</w:t>
@@ -8944,12 +9106,14 @@
               <w:jc w:val="center"/>
               <w:rPr>
                 <w:rFonts w:ascii="Arial" w:eastAsia="Arial" w:hAnsi="Arial" w:cs="Arial"/>
+                <w:color w:val="FF0000"/>
                 <w:lang w:val="es-PE" w:eastAsia="es-PE"/>
               </w:rPr>
             </w:pPr>
             <w:r>
               <w:rPr>
                 <w:rFonts w:ascii="Arial" w:eastAsia="Arial" w:hAnsi="Arial" w:cs="Arial"/>
+                <w:color w:val="FF0000"/>
                 <w:lang w:val="es-PE" w:eastAsia="es-PE"/>
               </w:rPr>
               <w:t>01/11/2019</w:t>
@@ -8978,12 +9142,14 @@
               <w:jc w:val="center"/>
               <w:rPr>
                 <w:rFonts w:ascii="Arial" w:eastAsia="Arial" w:hAnsi="Arial" w:cs="Arial"/>
+                <w:color w:val="FF0000"/>
                 <w:lang w:val="es-PE" w:eastAsia="es-PE"/>
               </w:rPr>
             </w:pPr>
             <w:r>
               <w:rPr>
                 <w:rFonts w:ascii="Arial" w:eastAsia="Arial" w:hAnsi="Arial" w:cs="Arial"/>
+                <w:color w:val="FF0000"/>
                 <w:lang w:val="es-PE" w:eastAsia="es-PE"/>
               </w:rPr>
               <w:t>04/11/2019</w:t>
@@ -9012,12 +9178,14 @@
               <w:jc w:val="center"/>
               <w:rPr>
                 <w:rFonts w:ascii="Arial" w:eastAsia="Arial" w:hAnsi="Arial" w:cs="Arial"/>
+                <w:color w:val="FF0000"/>
                 <w:lang w:val="es-PE" w:eastAsia="es-PE"/>
               </w:rPr>
             </w:pPr>
             <w:r>
               <w:rPr>
                 <w:rFonts w:ascii="Arial" w:eastAsia="Arial" w:hAnsi="Arial" w:cs="Arial"/>
+                <w:color w:val="FF0000"/>
                 <w:lang w:val="es-PE" w:eastAsia="es-PE"/>
               </w:rPr>
               <w:t>Mireya Pilco</w:t>
@@ -9171,6 +9339,7 @@
                 <w:lang w:val="es-PE" w:eastAsia="es-PE"/>
               </w:rPr>
             </w:pPr>
+            <w:proofErr w:type="spellStart"/>
             <w:r>
               <w:rPr>
                 <w:rFonts w:ascii="Times New Roman" w:eastAsia="Times New Roman" w:hAnsi="Times New Roman" w:cs="Times New Roman"/>
@@ -9179,6 +9348,7 @@
               </w:rPr>
               <w:t>N°</w:t>
             </w:r>
+            <w:proofErr w:type="spellEnd"/>
           </w:p>
         </w:tc>
         <w:tc>
@@ -9305,7 +9475,39 @@
                 <w:color w:val="000000"/>
                 <w:lang w:val="es-PE" w:eastAsia="es-PE"/>
               </w:rPr>
-              <w:t>RF002 Gestionar Receta</w:t>
+              <w:t>RF00</w:t>
+            </w:r>
+            <w:r>
+              <w:rPr>
+                <w:rFonts w:ascii="Arial" w:eastAsia="Arial" w:hAnsi="Arial" w:cs="Arial"/>
+                <w:color w:val="000000"/>
+                <w:lang w:val="es-PE" w:eastAsia="es-PE"/>
+              </w:rPr>
+              <w:t>1</w:t>
+            </w:r>
+            <w:r>
+              <w:rPr>
+                <w:rFonts w:ascii="Arial" w:eastAsia="Arial" w:hAnsi="Arial" w:cs="Arial"/>
+                <w:color w:val="000000"/>
+                <w:lang w:val="es-PE" w:eastAsia="es-PE"/>
+              </w:rPr>
+              <w:t xml:space="preserve"> Gestionar </w:t>
+            </w:r>
+            <w:r>
+              <w:rPr>
+                <w:rFonts w:ascii="Arial" w:eastAsia="Arial" w:hAnsi="Arial" w:cs="Arial"/>
+                <w:color w:val="000000"/>
+                <w:lang w:val="es-PE" w:eastAsia="es-PE"/>
+              </w:rPr>
+              <w:t>Unidad</w:t>
+            </w:r>
+            <w:r>
+              <w:rPr>
+                <w:rFonts w:ascii="Arial" w:eastAsia="Arial" w:hAnsi="Arial" w:cs="Arial"/>
+                <w:color w:val="000000"/>
+                <w:lang w:val="es-PE" w:eastAsia="es-PE"/>
+              </w:rPr>
+              <w:t>es</w:t>
             </w:r>
           </w:p>
         </w:tc>
@@ -9325,7 +9527,7 @@
             <w:r>
               <w:rPr>
                 <w:rFonts w:ascii="Arial" w:eastAsia="Arial" w:hAnsi="Arial" w:cs="Arial"/>
-                <w:color w:val="000000"/>
+                <w:color w:val="FF0000"/>
                 <w:lang w:val="es-PE" w:eastAsia="es-PE"/>
               </w:rPr>
               <w:t>Intervención</w:t>
@@ -9366,7 +9568,23 @@
                 <w:color w:val="000000"/>
                 <w:lang w:val="es-PE" w:eastAsia="es-PE"/>
               </w:rPr>
-              <w:t xml:space="preserve"> - Gestionar Recetas</w:t>
+              <w:t xml:space="preserve"> - Gestionar </w:t>
+            </w:r>
+            <w:r>
+              <w:rPr>
+                <w:rFonts w:ascii="Arial" w:eastAsia="Arial" w:hAnsi="Arial" w:cs="Arial"/>
+                <w:color w:val="000000"/>
+                <w:lang w:val="es-PE" w:eastAsia="es-PE"/>
+              </w:rPr>
+              <w:t>Unidad</w:t>
+            </w:r>
+            <w:r>
+              <w:rPr>
+                <w:rFonts w:ascii="Arial" w:eastAsia="Arial" w:hAnsi="Arial" w:cs="Arial"/>
+                <w:color w:val="000000"/>
+                <w:lang w:val="es-PE" w:eastAsia="es-PE"/>
+              </w:rPr>
+              <w:t>es</w:t>
             </w:r>
           </w:p>
           <w:p>
@@ -9643,7 +9861,27 @@
                 <w:szCs w:val="18"/>
                 <w:lang w:val="es-PE" w:eastAsia="es-PE"/>
               </w:rPr>
-              <w:t>Srta. Mireya Flavia Pilco Quispe</w:t>
+              <w:t xml:space="preserve">Srta. </w:t>
+            </w:r>
+            <w:r>
+              <w:rPr>
+                <w:rFonts w:ascii="Arial" w:eastAsia="Arial" w:hAnsi="Arial" w:cs="Arial"/>
+                <w:color w:val="000000"/>
+                <w:sz w:val="18"/>
+                <w:szCs w:val="18"/>
+                <w:lang w:val="es-PE" w:eastAsia="es-PE"/>
+              </w:rPr>
+              <w:t xml:space="preserve">Leydi Huallpa </w:t>
+            </w:r>
+            <w:r>
+              <w:rPr>
+                <w:rFonts w:ascii="Arial" w:eastAsia="Arial" w:hAnsi="Arial" w:cs="Arial"/>
+                <w:color w:val="000000"/>
+                <w:sz w:val="18"/>
+                <w:szCs w:val="18"/>
+                <w:lang w:val="es-PE" w:eastAsia="es-PE"/>
+              </w:rPr>
+              <w:t>Castro</w:t>
             </w:r>
           </w:p>
         </w:tc>
@@ -9667,7 +9905,15 @@
                 <w:color w:val="000000"/>
                 <w:lang w:val="es-PE" w:eastAsia="es-PE"/>
               </w:rPr>
-              <w:t>El jefe de proyecto asigna los recursos, gestiona las prioridades, coordina las interacciones con los clientes y usuarios, y mantiene al equipo del proyecto enfocado en los objetivos. El jefe de proyecto también establece un conjunto de prácticas que aseguran la integridad y calidad de los artefactos del proyecto. Además, el jefe de proyecto se encargará de supervisar el establecimiento de la arquitectura del sistema. Gestión de riesgos. Planificación y control del proyecto.</w:t>
+              <w:t xml:space="preserve">El jefe de proyecto asigna los recursos, gestiona las prioridades, coordina las interacciones con los clientes y usuarios, y mantiene al equipo del proyecto enfocado en los objetivos. El jefe de proyecto también establece un conjunto de prácticas que aseguran la integridad y calidad de los artefactos del proyecto. Además, el jefe de proyecto se encargará de supervisar el establecimiento de la arquitectura del sistema. </w:t>
+            </w:r>
+            <w:r>
+              <w:rPr>
+                <w:rFonts w:ascii="Arial" w:eastAsia="Arial" w:hAnsi="Arial" w:cs="Arial"/>
+                <w:color w:val="FF0000"/>
+                <w:lang w:val="es-PE" w:eastAsia="es-PE"/>
+              </w:rPr>
+              <w:t>Gestión de riesgos. Planificación y control del proyecto.</w:t>
             </w:r>
           </w:p>
         </w:tc>
@@ -9803,9 +10049,12 @@
               <w:rPr>
                 <w:rFonts w:ascii="Arial" w:eastAsia="Arial" w:hAnsi="Arial" w:cs="Arial"/>
                 <w:color w:val="000000"/>
+                <w:sz w:val="18"/>
+                <w:szCs w:val="18"/>
                 <w:lang w:val="es-PE" w:eastAsia="es-PE"/>
               </w:rPr>
             </w:pPr>
+            <w:proofErr w:type="spellStart"/>
             <w:r>
               <w:rPr>
                 <w:rFonts w:ascii="Arial" w:eastAsia="Arial" w:hAnsi="Arial" w:cs="Arial"/>
@@ -9814,7 +10063,68 @@
                 <w:szCs w:val="18"/>
                 <w:lang w:val="es-PE" w:eastAsia="es-PE"/>
               </w:rPr>
-              <w:t>Sr. Eduardo Ayca</w:t>
+              <w:t>Sr</w:t>
+            </w:r>
+            <w:r>
+              <w:rPr>
+                <w:rFonts w:ascii="Arial" w:eastAsia="Arial" w:hAnsi="Arial" w:cs="Arial"/>
+                <w:color w:val="000000"/>
+                <w:sz w:val="18"/>
+                <w:szCs w:val="18"/>
+                <w:lang w:val="es-PE" w:eastAsia="es-PE"/>
+              </w:rPr>
+              <w:t>ta</w:t>
+            </w:r>
+            <w:proofErr w:type="spellEnd"/>
+            <w:r>
+              <w:rPr>
+                <w:rFonts w:ascii="Arial" w:eastAsia="Arial" w:hAnsi="Arial" w:cs="Arial"/>
+                <w:color w:val="000000"/>
+                <w:sz w:val="18"/>
+                <w:szCs w:val="18"/>
+                <w:lang w:val="es-PE" w:eastAsia="es-PE"/>
+              </w:rPr>
+              <w:t xml:space="preserve"> </w:t>
+            </w:r>
+            <w:r>
+              <w:rPr>
+                <w:rFonts w:ascii="Arial" w:eastAsia="Arial" w:hAnsi="Arial" w:cs="Arial"/>
+                <w:color w:val="000000"/>
+                <w:sz w:val="18"/>
+                <w:szCs w:val="18"/>
+                <w:lang w:val="es-PE" w:eastAsia="es-PE"/>
+              </w:rPr>
+              <w:t>Angela Balaguer</w:t>
+            </w:r>
+          </w:p>
+          <w:p>
+            <w:pPr>
+              <w:spacing w:after="0" w:line="360" w:lineRule="auto"/>
+              <w:rPr>
+                <w:rFonts w:ascii="Arial" w:eastAsia="Arial" w:hAnsi="Arial" w:cs="Arial"/>
+                <w:color w:val="000000"/>
+                <w:lang w:val="es-PE" w:eastAsia="es-PE"/>
+              </w:rPr>
+            </w:pPr>
+            <w:r>
+              <w:rPr>
+                <w:rFonts w:ascii="Arial" w:eastAsia="Arial" w:hAnsi="Arial" w:cs="Arial"/>
+                <w:color w:val="000000"/>
+                <w:sz w:val="18"/>
+                <w:szCs w:val="18"/>
+                <w:lang w:val="es-PE" w:eastAsia="es-PE"/>
+              </w:rPr>
+              <w:t xml:space="preserve">Sr. </w:t>
+            </w:r>
+            <w:r>
+              <w:rPr>
+                <w:rFonts w:ascii="Arial" w:eastAsia="Arial" w:hAnsi="Arial" w:cs="Arial"/>
+                <w:color w:val="000000"/>
+                <w:sz w:val="18"/>
+                <w:szCs w:val="18"/>
+                <w:lang w:val="es-PE" w:eastAsia="es-PE"/>
+              </w:rPr>
+              <w:t>Orestes Ramirez</w:t>
             </w:r>
           </w:p>
         </w:tc>
@@ -9889,7 +10199,17 @@
                 <w:szCs w:val="18"/>
                 <w:lang w:val="es-PE" w:eastAsia="es-PE"/>
               </w:rPr>
-              <w:t>Srta. Fiorella Salamanca Contreras</w:t>
+              <w:t xml:space="preserve">Sr. </w:t>
+            </w:r>
+            <w:r>
+              <w:rPr>
+                <w:rFonts w:ascii="Arial" w:eastAsia="Arial" w:hAnsi="Arial" w:cs="Arial"/>
+                <w:color w:val="000000"/>
+                <w:sz w:val="18"/>
+                <w:szCs w:val="18"/>
+                <w:lang w:val="es-PE" w:eastAsia="es-PE"/>
+              </w:rPr>
+              <w:t>Orestes Ramirez</w:t>
             </w:r>
           </w:p>
           <w:p>
@@ -9911,7 +10231,7 @@
                 <w:szCs w:val="18"/>
                 <w:lang w:val="es-PE" w:eastAsia="es-PE"/>
               </w:rPr>
-              <w:t>Sr. José Luis Condori</w:t>
+              <w:t>Srta. Leydi Huallpa Castro</w:t>
             </w:r>
           </w:p>
         </w:tc>
@@ -10199,14 +10519,14 @@
         <w:spacing w:after="0" w:line="360" w:lineRule="auto"/>
         <w:rPr>
           <w:rFonts w:ascii="Arial" w:eastAsia="Arial" w:hAnsi="Arial" w:cs="Arial"/>
-          <w:color w:val="000000"/>
+          <w:color w:val="FF0000"/>
           <w:lang w:val="es-PE" w:eastAsia="es-PE"/>
         </w:rPr>
       </w:pPr>
       <w:r>
         <w:rPr>
           <w:rFonts w:ascii="Arial" w:eastAsia="Arial" w:hAnsi="Arial" w:cs="Arial"/>
-          <w:color w:val="000000"/>
+          <w:color w:val="FF0000"/>
           <w:lang w:val="es-PE" w:eastAsia="es-PE"/>
         </w:rPr>
         <w:t>Gestión de los riesgos (actualizado)</w:t>
@@ -10228,14 +10548,14 @@
         <w:spacing w:after="200" w:line="360" w:lineRule="auto"/>
         <w:rPr>
           <w:rFonts w:ascii="Arial" w:eastAsia="Arial" w:hAnsi="Arial" w:cs="Arial"/>
-          <w:color w:val="000000"/>
+          <w:color w:val="FF0000"/>
           <w:lang w:val="es-PE" w:eastAsia="es-PE"/>
         </w:rPr>
       </w:pPr>
       <w:r>
         <w:rPr>
           <w:rFonts w:ascii="Arial" w:eastAsia="Arial" w:hAnsi="Arial" w:cs="Arial"/>
-          <w:color w:val="000000"/>
+          <w:color w:val="FF0000"/>
           <w:lang w:val="es-PE" w:eastAsia="es-PE"/>
         </w:rPr>
         <w:t>Código fuente de las interfaces aplicando el estándar de programación.</w:t>
@@ -10465,7 +10785,23 @@
           <w:color w:val="000000"/>
           <w:lang w:val="es-PE" w:eastAsia="es-PE"/>
         </w:rPr>
-        <w:t xml:space="preserve">Entendimiento de Requerimientos (modelo casos de uso completo &gt;= 80% y especificaciones complementarias completas). </w:t>
+        <w:t xml:space="preserve">Entendimiento de Requerimientos (modelo casos de uso completo &gt;= </w:t>
+      </w:r>
+      <w:r>
+        <w:rPr>
+          <w:rFonts w:ascii="Arial" w:eastAsia="Arial" w:hAnsi="Arial" w:cs="Arial"/>
+          <w:color w:val="000000"/>
+          <w:lang w:val="es-PE" w:eastAsia="es-PE"/>
+        </w:rPr>
+        <w:t>5</w:t>
+      </w:r>
+      <w:r>
+        <w:rPr>
+          <w:rFonts w:ascii="Arial" w:eastAsia="Arial" w:hAnsi="Arial" w:cs="Arial"/>
+          <w:color w:val="000000"/>
+          <w:lang w:val="es-PE" w:eastAsia="es-PE"/>
+        </w:rPr>
+        <w:t xml:space="preserve">0% y especificaciones complementarias completas). </w:t>
       </w:r>
     </w:p>
     <w:p>
@@ -18122,7 +18458,7 @@
 </file>
 
 <file path=customXml/itemProps1.xml><?xml version="1.0" encoding="utf-8"?>
-<ds:datastoreItem xmlns:ds="http://schemas.openxmlformats.org/officeDocument/2006/customXml" ds:itemID="{1F760F71-ED5C-410F-B977-01C1DACB3F88}">
+<ds:datastoreItem xmlns:ds="http://schemas.openxmlformats.org/officeDocument/2006/customXml" ds:itemID="{FDE2CD7F-ED42-4D0E-B301-16E76035BB5D}">
   <ds:schemaRefs>
     <ds:schemaRef ds:uri="http://schemas.openxmlformats.org/officeDocument/2006/bibliography"/>
   </ds:schemaRefs>

</xml_diff>